<commit_message>
Cambios mínimos del hito en doc y sql
</commit_message>
<xml_diff>
--- a/BBD_H1_1T_Alejandro Cortés Díaz .docx
+++ b/BBD_H1_1T_Alejandro Cortés Díaz .docx
@@ -2833,8 +2833,6 @@
           <w:lang w:eastAsia="es-ES"/>
         </w:rPr>
       </w:pPr>
-      <w:bookmarkStart w:id="0" w:name="_GoBack"/>
-      <w:bookmarkEnd w:id="0"/>
       <w:r>
         <w:rPr>
           <w:rFonts w:ascii="Times New Roman" w:eastAsia="Times New Roman" w:hAnsi="Times New Roman" w:cs="Times New Roman"/>
@@ -2860,7 +2858,7 @@
           <w:lang w:eastAsia="es-ES"/>
         </w:rPr>
       </w:pPr>
-      <w:bookmarkStart w:id="1" w:name="_Toc182228693"/>
+      <w:bookmarkStart w:id="0" w:name="_Toc182228693"/>
       <w:r>
         <w:rPr>
           <w:rFonts w:ascii="Times New Roman" w:eastAsia="Times New Roman" w:hAnsi="Times New Roman" w:cs="Times New Roman"/>
@@ -2868,7 +2866,7 @@
         </w:rPr>
         <w:t>Obtén la información de todos los clientes de Madrid.</w:t>
       </w:r>
-      <w:bookmarkEnd w:id="1"/>
+      <w:bookmarkEnd w:id="0"/>
     </w:p>
     <w:p>
       <w:pPr>
@@ -2878,6 +2876,7 @@
       </w:pPr>
       <w:r>
         <w:rPr>
+          <w:noProof/>
           <w:lang w:eastAsia="es-ES"/>
         </w:rPr>
         <w:drawing>
@@ -2925,6 +2924,7 @@
       </w:pPr>
       <w:r>
         <w:rPr>
+          <w:noProof/>
           <w:lang w:eastAsia="es-ES"/>
         </w:rPr>
         <w:drawing>
@@ -2979,7 +2979,7 @@
           <w:lang w:eastAsia="es-ES"/>
         </w:rPr>
       </w:pPr>
-      <w:bookmarkStart w:id="2" w:name="_Toc182228694"/>
+      <w:bookmarkStart w:id="1" w:name="_Toc182228694"/>
       <w:r>
         <w:rPr>
           <w:rFonts w:ascii="Times New Roman" w:eastAsia="Times New Roman" w:hAnsi="Times New Roman" w:cs="Times New Roman"/>
@@ -2987,7 +2987,7 @@
         </w:rPr>
         <w:t>2. Obtén la información de todos los clientes que no son de Madrid.</w:t>
       </w:r>
-      <w:bookmarkEnd w:id="2"/>
+      <w:bookmarkEnd w:id="1"/>
     </w:p>
     <w:p>
       <w:pPr>
@@ -2997,6 +2997,7 @@
       </w:pPr>
       <w:r>
         <w:rPr>
+          <w:noProof/>
           <w:lang w:eastAsia="es-ES"/>
         </w:rPr>
         <w:drawing>
@@ -3044,6 +3045,7 @@
       </w:pPr>
       <w:r>
         <w:rPr>
+          <w:noProof/>
           <w:lang w:eastAsia="es-ES"/>
         </w:rPr>
         <w:drawing>
@@ -3091,7 +3093,7 @@
           <w:lang w:eastAsia="es-ES"/>
         </w:rPr>
       </w:pPr>
-      <w:bookmarkStart w:id="3" w:name="_Toc182228695"/>
+      <w:bookmarkStart w:id="2" w:name="_Toc182228695"/>
       <w:r>
         <w:rPr>
           <w:rFonts w:ascii="Times New Roman" w:eastAsia="Times New Roman" w:hAnsi="Times New Roman" w:cs="Times New Roman"/>
@@ -3099,7 +3101,7 @@
         </w:rPr>
         <w:t>3. Obtén la información de todos los clientes cuyo nombre comience con una de las letras entre B y G.</w:t>
       </w:r>
-      <w:bookmarkEnd w:id="3"/>
+      <w:bookmarkEnd w:id="2"/>
     </w:p>
     <w:p>
       <w:pPr>
@@ -3119,10 +3121,10 @@
           <w:lang w:eastAsia="es-ES"/>
         </w:rPr>
         <w:drawing>
-          <wp:inline distT="0" distB="0" distL="0" distR="0" wp14:anchorId="6A2BADC6" wp14:editId="28B6654A">
-            <wp:extent cx="5400040" cy="483235"/>
+          <wp:inline distT="0" distB="0" distL="0" distR="0" wp14:anchorId="67A247CF" wp14:editId="289B91DE">
+            <wp:extent cx="4286848" cy="457264"/>
             <wp:effectExtent l="0" t="0" r="0" b="0"/>
-            <wp:docPr id="12" name="Imagen 12"/>
+            <wp:docPr id="2" name="Imagen 2"/>
             <wp:cNvGraphicFramePr>
               <a:graphicFrameLocks xmlns:a="http://schemas.openxmlformats.org/drawingml/2006/main" noChangeAspect="1"/>
             </wp:cNvGraphicFramePr>
@@ -3142,7 +3144,7 @@
                   <pic:spPr>
                     <a:xfrm>
                       <a:off x="0" y="0"/>
-                      <a:ext cx="5400040" cy="483235"/>
+                      <a:ext cx="4286848" cy="457264"/>
                     </a:xfrm>
                     <a:prstGeom prst="rect">
                       <a:avLst/>
@@ -3154,6 +3156,8 @@
           </wp:inline>
         </w:drawing>
       </w:r>
+      <w:bookmarkStart w:id="3" w:name="_GoBack"/>
+      <w:bookmarkEnd w:id="3"/>
     </w:p>
     <w:p>
       <w:pPr>
@@ -3170,6 +3174,7 @@
       </w:pPr>
       <w:r>
         <w:rPr>
+          <w:noProof/>
           <w:lang w:eastAsia="es-ES"/>
         </w:rPr>
         <w:drawing>
@@ -3242,6 +3247,7 @@
       </w:pPr>
       <w:r>
         <w:rPr>
+          <w:noProof/>
           <w:lang w:eastAsia="es-ES"/>
         </w:rPr>
         <w:drawing>
@@ -3289,6 +3295,7 @@
       </w:pPr>
       <w:r>
         <w:rPr>
+          <w:noProof/>
           <w:lang w:eastAsia="es-ES"/>
         </w:rPr>
         <w:drawing>
@@ -3363,6 +3370,7 @@
       </w:pPr>
       <w:r>
         <w:rPr>
+          <w:noProof/>
           <w:lang w:eastAsia="es-ES"/>
         </w:rPr>
         <w:drawing>
@@ -3410,6 +3418,7 @@
       </w:pPr>
       <w:r>
         <w:rPr>
+          <w:noProof/>
           <w:lang w:eastAsia="es-ES"/>
         </w:rPr>
         <w:drawing>
@@ -3489,6 +3498,7 @@
       </w:pPr>
       <w:r>
         <w:rPr>
+          <w:noProof/>
           <w:lang w:eastAsia="es-ES"/>
         </w:rPr>
         <w:drawing>
@@ -3536,6 +3546,7 @@
       </w:pPr>
       <w:r>
         <w:rPr>
+          <w:noProof/>
           <w:lang w:eastAsia="es-ES"/>
         </w:rPr>
         <w:drawing>
@@ -3609,6 +3620,7 @@
       </w:pPr>
       <w:r>
         <w:rPr>
+          <w:noProof/>
           <w:lang w:eastAsia="es-ES"/>
         </w:rPr>
         <w:drawing>
@@ -3656,6 +3668,7 @@
       </w:pPr>
       <w:r>
         <w:rPr>
+          <w:noProof/>
           <w:lang w:eastAsia="es-ES"/>
         </w:rPr>
         <w:lastRenderedPageBreak/>
@@ -3730,6 +3743,7 @@
       </w:pPr>
       <w:r>
         <w:rPr>
+          <w:noProof/>
           <w:lang w:eastAsia="es-ES"/>
         </w:rPr>
         <w:drawing>
@@ -3777,6 +3791,7 @@
       </w:pPr>
       <w:r>
         <w:rPr>
+          <w:noProof/>
           <w:lang w:eastAsia="es-ES"/>
         </w:rPr>
         <w:drawing>
@@ -3858,6 +3873,7 @@
       </w:pPr>
       <w:r>
         <w:rPr>
+          <w:noProof/>
           <w:lang w:eastAsia="es-ES"/>
         </w:rPr>
         <w:drawing>
@@ -3912,6 +3928,7 @@
       </w:pPr>
       <w:r>
         <w:rPr>
+          <w:noProof/>
           <w:lang w:eastAsia="es-ES"/>
         </w:rPr>
         <w:drawing>
@@ -3986,6 +4003,7 @@
       </w:pPr>
       <w:r>
         <w:rPr>
+          <w:noProof/>
           <w:lang w:eastAsia="es-ES"/>
         </w:rPr>
         <w:drawing>
@@ -4040,6 +4058,7 @@
       </w:pPr>
       <w:r>
         <w:rPr>
+          <w:noProof/>
           <w:lang w:eastAsia="es-ES"/>
         </w:rPr>
         <w:drawing>
@@ -4114,6 +4133,7 @@
       </w:pPr>
       <w:r>
         <w:rPr>
+          <w:noProof/>
           <w:lang w:eastAsia="es-ES"/>
         </w:rPr>
         <w:drawing>
@@ -4161,6 +4181,7 @@
       </w:pPr>
       <w:r>
         <w:rPr>
+          <w:noProof/>
           <w:lang w:eastAsia="es-ES"/>
         </w:rPr>
         <w:drawing>
@@ -4253,6 +4274,7 @@
       </w:pPr>
       <w:r>
         <w:rPr>
+          <w:noProof/>
           <w:lang w:eastAsia="es-ES"/>
         </w:rPr>
         <w:drawing>
@@ -4307,6 +4329,7 @@
       </w:pPr>
       <w:r>
         <w:rPr>
+          <w:noProof/>
           <w:lang w:eastAsia="es-ES"/>
         </w:rPr>
         <w:drawing>
@@ -4380,6 +4403,7 @@
       </w:pPr>
       <w:r>
         <w:rPr>
+          <w:noProof/>
           <w:lang w:eastAsia="es-ES"/>
         </w:rPr>
         <w:drawing>
@@ -4427,6 +4451,7 @@
       </w:pPr>
       <w:r>
         <w:rPr>
+          <w:noProof/>
           <w:lang w:eastAsia="es-ES"/>
         </w:rPr>
         <w:lastRenderedPageBreak/>
@@ -4622,8 +4647,39 @@
                 <w:szCs w:val="24"/>
                 <w:lang w:eastAsia="es-ES"/>
               </w:rPr>
-              <w:t>0 row(s) returned</w:t>
-            </w:r>
+              <w:t xml:space="preserve">0 </w:t>
+            </w:r>
+            <w:proofErr w:type="spellStart"/>
+            <w:r>
+              <w:rPr>
+                <w:rFonts w:ascii="Times New Roman" w:eastAsia="Times New Roman" w:hAnsi="Times New Roman" w:cs="Times New Roman"/>
+                <w:sz w:val="24"/>
+                <w:szCs w:val="24"/>
+                <w:lang w:eastAsia="es-ES"/>
+              </w:rPr>
+              <w:t>row</w:t>
+            </w:r>
+            <w:proofErr w:type="spellEnd"/>
+            <w:r>
+              <w:rPr>
+                <w:rFonts w:ascii="Times New Roman" w:eastAsia="Times New Roman" w:hAnsi="Times New Roman" w:cs="Times New Roman"/>
+                <w:sz w:val="24"/>
+                <w:szCs w:val="24"/>
+                <w:lang w:eastAsia="es-ES"/>
+              </w:rPr>
+              <w:t xml:space="preserve">(s) </w:t>
+            </w:r>
+            <w:proofErr w:type="spellStart"/>
+            <w:r>
+              <w:rPr>
+                <w:rFonts w:ascii="Times New Roman" w:eastAsia="Times New Roman" w:hAnsi="Times New Roman" w:cs="Times New Roman"/>
+                <w:sz w:val="24"/>
+                <w:szCs w:val="24"/>
+                <w:lang w:eastAsia="es-ES"/>
+              </w:rPr>
+              <w:t>returned</w:t>
+            </w:r>
+            <w:proofErr w:type="spellEnd"/>
           </w:p>
         </w:tc>
         <w:tc>
@@ -4649,8 +4705,39 @@
                 <w:szCs w:val="24"/>
                 <w:lang w:eastAsia="es-ES"/>
               </w:rPr>
-              <w:t>0.000 sec / 0.000 sec</w:t>
-            </w:r>
+              <w:t xml:space="preserve">0.000 </w:t>
+            </w:r>
+            <w:proofErr w:type="spellStart"/>
+            <w:r>
+              <w:rPr>
+                <w:rFonts w:ascii="Times New Roman" w:eastAsia="Times New Roman" w:hAnsi="Times New Roman" w:cs="Times New Roman"/>
+                <w:sz w:val="24"/>
+                <w:szCs w:val="24"/>
+                <w:lang w:eastAsia="es-ES"/>
+              </w:rPr>
+              <w:t>sec</w:t>
+            </w:r>
+            <w:proofErr w:type="spellEnd"/>
+            <w:r>
+              <w:rPr>
+                <w:rFonts w:ascii="Times New Roman" w:eastAsia="Times New Roman" w:hAnsi="Times New Roman" w:cs="Times New Roman"/>
+                <w:sz w:val="24"/>
+                <w:szCs w:val="24"/>
+                <w:lang w:eastAsia="es-ES"/>
+              </w:rPr>
+              <w:t xml:space="preserve"> / 0.000 </w:t>
+            </w:r>
+            <w:proofErr w:type="spellStart"/>
+            <w:r>
+              <w:rPr>
+                <w:rFonts w:ascii="Times New Roman" w:eastAsia="Times New Roman" w:hAnsi="Times New Roman" w:cs="Times New Roman"/>
+                <w:sz w:val="24"/>
+                <w:szCs w:val="24"/>
+                <w:lang w:eastAsia="es-ES"/>
+              </w:rPr>
+              <w:t>sec</w:t>
+            </w:r>
+            <w:proofErr w:type="spellEnd"/>
           </w:p>
         </w:tc>
       </w:tr>
@@ -4688,6 +4775,7 @@
       </w:pPr>
       <w:r>
         <w:rPr>
+          <w:noProof/>
           <w:lang w:eastAsia="es-ES"/>
         </w:rPr>
         <w:drawing>
@@ -4735,6 +4823,7 @@
       </w:pPr>
       <w:r>
         <w:rPr>
+          <w:noProof/>
           <w:lang w:eastAsia="es-ES"/>
         </w:rPr>
         <w:drawing>
@@ -4940,8 +5029,39 @@
                 <w:lang w:eastAsia="es-ES"/>
               </w:rPr>
               <w:lastRenderedPageBreak/>
-              <w:t>0 row(s) returned</w:t>
-            </w:r>
+              <w:t xml:space="preserve">0 </w:t>
+            </w:r>
+            <w:proofErr w:type="spellStart"/>
+            <w:r>
+              <w:rPr>
+                <w:rFonts w:ascii="Times New Roman" w:eastAsia="Times New Roman" w:hAnsi="Times New Roman" w:cs="Times New Roman"/>
+                <w:sz w:val="24"/>
+                <w:szCs w:val="24"/>
+                <w:lang w:eastAsia="es-ES"/>
+              </w:rPr>
+              <w:t>row</w:t>
+            </w:r>
+            <w:proofErr w:type="spellEnd"/>
+            <w:r>
+              <w:rPr>
+                <w:rFonts w:ascii="Times New Roman" w:eastAsia="Times New Roman" w:hAnsi="Times New Roman" w:cs="Times New Roman"/>
+                <w:sz w:val="24"/>
+                <w:szCs w:val="24"/>
+                <w:lang w:eastAsia="es-ES"/>
+              </w:rPr>
+              <w:t xml:space="preserve">(s) </w:t>
+            </w:r>
+            <w:proofErr w:type="spellStart"/>
+            <w:r>
+              <w:rPr>
+                <w:rFonts w:ascii="Times New Roman" w:eastAsia="Times New Roman" w:hAnsi="Times New Roman" w:cs="Times New Roman"/>
+                <w:sz w:val="24"/>
+                <w:szCs w:val="24"/>
+                <w:lang w:eastAsia="es-ES"/>
+              </w:rPr>
+              <w:t>returned</w:t>
+            </w:r>
+            <w:proofErr w:type="spellEnd"/>
           </w:p>
         </w:tc>
         <w:tc>
@@ -4967,8 +5087,9 @@
                 <w:szCs w:val="24"/>
                 <w:lang w:eastAsia="es-ES"/>
               </w:rPr>
-              <w:t xml:space="preserve">0.000 sec / </w:t>
-            </w:r>
+              <w:t xml:space="preserve">0.000 </w:t>
+            </w:r>
+            <w:proofErr w:type="spellStart"/>
             <w:r>
               <w:rPr>
                 <w:rFonts w:ascii="Times New Roman" w:eastAsia="Times New Roman" w:hAnsi="Times New Roman" w:cs="Times New Roman"/>
@@ -4976,9 +5097,39 @@
                 <w:szCs w:val="24"/>
                 <w:lang w:eastAsia="es-ES"/>
               </w:rPr>
+              <w:t>sec</w:t>
+            </w:r>
+            <w:proofErr w:type="spellEnd"/>
+            <w:r>
+              <w:rPr>
+                <w:rFonts w:ascii="Times New Roman" w:eastAsia="Times New Roman" w:hAnsi="Times New Roman" w:cs="Times New Roman"/>
+                <w:sz w:val="24"/>
+                <w:szCs w:val="24"/>
+                <w:lang w:eastAsia="es-ES"/>
+              </w:rPr>
+              <w:t xml:space="preserve"> / </w:t>
+            </w:r>
+            <w:r>
+              <w:rPr>
+                <w:rFonts w:ascii="Times New Roman" w:eastAsia="Times New Roman" w:hAnsi="Times New Roman" w:cs="Times New Roman"/>
+                <w:sz w:val="24"/>
+                <w:szCs w:val="24"/>
+                <w:lang w:eastAsia="es-ES"/>
+              </w:rPr>
               <w:lastRenderedPageBreak/>
-              <w:t>0.000 sec</w:t>
-            </w:r>
+              <w:t xml:space="preserve">0.000 </w:t>
+            </w:r>
+            <w:proofErr w:type="spellStart"/>
+            <w:r>
+              <w:rPr>
+                <w:rFonts w:ascii="Times New Roman" w:eastAsia="Times New Roman" w:hAnsi="Times New Roman" w:cs="Times New Roman"/>
+                <w:sz w:val="24"/>
+                <w:szCs w:val="24"/>
+                <w:lang w:eastAsia="es-ES"/>
+              </w:rPr>
+              <w:t>sec</w:t>
+            </w:r>
+            <w:proofErr w:type="spellEnd"/>
           </w:p>
         </w:tc>
       </w:tr>
@@ -5016,6 +5167,7 @@
       </w:pPr>
       <w:r>
         <w:rPr>
+          <w:noProof/>
           <w:lang w:eastAsia="es-ES"/>
         </w:rPr>
         <w:drawing>
@@ -5063,6 +5215,7 @@
       </w:pPr>
       <w:r>
         <w:rPr>
+          <w:noProof/>
           <w:lang w:eastAsia="es-ES"/>
         </w:rPr>
         <w:drawing>
@@ -5128,6 +5281,7 @@
       </w:pPr>
       <w:r>
         <w:rPr>
+          <w:noProof/>
           <w:lang w:eastAsia="es-ES"/>
         </w:rPr>
         <w:drawing>
@@ -5168,6 +5322,7 @@
       </w:r>
       <w:r>
         <w:rPr>
+          <w:noProof/>
           <w:lang w:eastAsia="es-ES"/>
         </w:rPr>
         <w:drawing>
@@ -5234,6 +5389,7 @@
       </w:pPr>
       <w:r>
         <w:rPr>
+          <w:noProof/>
           <w:lang w:eastAsia="es-ES"/>
         </w:rPr>
         <w:drawing>
@@ -5281,6 +5437,7 @@
       </w:pPr>
       <w:r>
         <w:rPr>
+          <w:noProof/>
           <w:lang w:eastAsia="es-ES"/>
         </w:rPr>
         <w:drawing>
@@ -5346,6 +5503,7 @@
       </w:pPr>
       <w:r>
         <w:rPr>
+          <w:noProof/>
           <w:lang w:eastAsia="es-ES"/>
         </w:rPr>
         <w:drawing>
@@ -5393,6 +5551,7 @@
       </w:pPr>
       <w:r>
         <w:rPr>
+          <w:noProof/>
           <w:lang w:eastAsia="es-ES"/>
         </w:rPr>
         <w:drawing>
@@ -5458,6 +5617,7 @@
       </w:pPr>
       <w:r>
         <w:rPr>
+          <w:noProof/>
           <w:lang w:eastAsia="es-ES"/>
         </w:rPr>
         <w:drawing>
@@ -5505,6 +5665,7 @@
       </w:pPr>
       <w:r>
         <w:rPr>
+          <w:noProof/>
           <w:lang w:eastAsia="es-ES"/>
         </w:rPr>
         <w:drawing>
@@ -5602,6 +5763,7 @@
       </w:pPr>
       <w:r>
         <w:rPr>
+          <w:noProof/>
           <w:lang w:eastAsia="es-ES"/>
         </w:rPr>
         <w:drawing>
@@ -5649,6 +5811,7 @@
       </w:pPr>
       <w:r>
         <w:rPr>
+          <w:noProof/>
           <w:lang w:eastAsia="es-ES"/>
         </w:rPr>
         <w:drawing>
@@ -5714,6 +5877,7 @@
       </w:pPr>
       <w:r>
         <w:rPr>
+          <w:noProof/>
           <w:lang w:eastAsia="es-ES"/>
         </w:rPr>
         <w:drawing>
@@ -5761,6 +5925,7 @@
       </w:pPr>
       <w:r>
         <w:rPr>
+          <w:noProof/>
           <w:lang w:eastAsia="es-ES"/>
         </w:rPr>
         <w:drawing>
@@ -5833,6 +5998,7 @@
       </w:pPr>
       <w:r>
         <w:rPr>
+          <w:noProof/>
           <w:lang w:eastAsia="es-ES"/>
         </w:rPr>
         <w:drawing>
@@ -6027,7 +6193,127 @@
                 <w:szCs w:val="24"/>
                 <w:lang w:eastAsia="es-ES"/>
               </w:rPr>
-              <w:t>1 row(s) affected Rows matched: 1  Changed: 1  Warnings: 0</w:t>
+              <w:t xml:space="preserve">1 </w:t>
+            </w:r>
+            <w:proofErr w:type="spellStart"/>
+            <w:r>
+              <w:rPr>
+                <w:rFonts w:ascii="Times New Roman" w:eastAsia="Times New Roman" w:hAnsi="Times New Roman" w:cs="Times New Roman"/>
+                <w:sz w:val="24"/>
+                <w:szCs w:val="24"/>
+                <w:lang w:eastAsia="es-ES"/>
+              </w:rPr>
+              <w:t>row</w:t>
+            </w:r>
+            <w:proofErr w:type="spellEnd"/>
+            <w:r>
+              <w:rPr>
+                <w:rFonts w:ascii="Times New Roman" w:eastAsia="Times New Roman" w:hAnsi="Times New Roman" w:cs="Times New Roman"/>
+                <w:sz w:val="24"/>
+                <w:szCs w:val="24"/>
+                <w:lang w:eastAsia="es-ES"/>
+              </w:rPr>
+              <w:t xml:space="preserve">(s) </w:t>
+            </w:r>
+            <w:proofErr w:type="spellStart"/>
+            <w:r>
+              <w:rPr>
+                <w:rFonts w:ascii="Times New Roman" w:eastAsia="Times New Roman" w:hAnsi="Times New Roman" w:cs="Times New Roman"/>
+                <w:sz w:val="24"/>
+                <w:szCs w:val="24"/>
+                <w:lang w:eastAsia="es-ES"/>
+              </w:rPr>
+              <w:t>affected</w:t>
+            </w:r>
+            <w:proofErr w:type="spellEnd"/>
+            <w:r>
+              <w:rPr>
+                <w:rFonts w:ascii="Times New Roman" w:eastAsia="Times New Roman" w:hAnsi="Times New Roman" w:cs="Times New Roman"/>
+                <w:sz w:val="24"/>
+                <w:szCs w:val="24"/>
+                <w:lang w:eastAsia="es-ES"/>
+              </w:rPr>
+              <w:t xml:space="preserve"> </w:t>
+            </w:r>
+            <w:proofErr w:type="spellStart"/>
+            <w:r>
+              <w:rPr>
+                <w:rFonts w:ascii="Times New Roman" w:eastAsia="Times New Roman" w:hAnsi="Times New Roman" w:cs="Times New Roman"/>
+                <w:sz w:val="24"/>
+                <w:szCs w:val="24"/>
+                <w:lang w:eastAsia="es-ES"/>
+              </w:rPr>
+              <w:t>Rows</w:t>
+            </w:r>
+            <w:proofErr w:type="spellEnd"/>
+            <w:r>
+              <w:rPr>
+                <w:rFonts w:ascii="Times New Roman" w:eastAsia="Times New Roman" w:hAnsi="Times New Roman" w:cs="Times New Roman"/>
+                <w:sz w:val="24"/>
+                <w:szCs w:val="24"/>
+                <w:lang w:eastAsia="es-ES"/>
+              </w:rPr>
+              <w:t xml:space="preserve"> </w:t>
+            </w:r>
+            <w:proofErr w:type="spellStart"/>
+            <w:r>
+              <w:rPr>
+                <w:rFonts w:ascii="Times New Roman" w:eastAsia="Times New Roman" w:hAnsi="Times New Roman" w:cs="Times New Roman"/>
+                <w:sz w:val="24"/>
+                <w:szCs w:val="24"/>
+                <w:lang w:eastAsia="es-ES"/>
+              </w:rPr>
+              <w:t>matched</w:t>
+            </w:r>
+            <w:proofErr w:type="spellEnd"/>
+            <w:r>
+              <w:rPr>
+                <w:rFonts w:ascii="Times New Roman" w:eastAsia="Times New Roman" w:hAnsi="Times New Roman" w:cs="Times New Roman"/>
+                <w:sz w:val="24"/>
+                <w:szCs w:val="24"/>
+                <w:lang w:eastAsia="es-ES"/>
+              </w:rPr>
+              <w:t>: 1  </w:t>
+            </w:r>
+            <w:proofErr w:type="spellStart"/>
+            <w:r>
+              <w:rPr>
+                <w:rFonts w:ascii="Times New Roman" w:eastAsia="Times New Roman" w:hAnsi="Times New Roman" w:cs="Times New Roman"/>
+                <w:sz w:val="24"/>
+                <w:szCs w:val="24"/>
+                <w:lang w:eastAsia="es-ES"/>
+              </w:rPr>
+              <w:t>Changed</w:t>
+            </w:r>
+            <w:proofErr w:type="spellEnd"/>
+            <w:r>
+              <w:rPr>
+                <w:rFonts w:ascii="Times New Roman" w:eastAsia="Times New Roman" w:hAnsi="Times New Roman" w:cs="Times New Roman"/>
+                <w:sz w:val="24"/>
+                <w:szCs w:val="24"/>
+                <w:lang w:eastAsia="es-ES"/>
+              </w:rPr>
+              <w:t>: 1  </w:t>
+            </w:r>
+            <w:proofErr w:type="spellStart"/>
+            <w:r>
+              <w:rPr>
+                <w:rFonts w:ascii="Times New Roman" w:eastAsia="Times New Roman" w:hAnsi="Times New Roman" w:cs="Times New Roman"/>
+                <w:sz w:val="24"/>
+                <w:szCs w:val="24"/>
+                <w:lang w:eastAsia="es-ES"/>
+              </w:rPr>
+              <w:t>Warnings</w:t>
+            </w:r>
+            <w:proofErr w:type="spellEnd"/>
+            <w:r>
+              <w:rPr>
+                <w:rFonts w:ascii="Times New Roman" w:eastAsia="Times New Roman" w:hAnsi="Times New Roman" w:cs="Times New Roman"/>
+                <w:sz w:val="24"/>
+                <w:szCs w:val="24"/>
+                <w:lang w:eastAsia="es-ES"/>
+              </w:rPr>
+              <w:t>: 0</w:t>
             </w:r>
           </w:p>
         </w:tc>
@@ -6054,8 +6340,19 @@
                 <w:szCs w:val="24"/>
                 <w:lang w:eastAsia="es-ES"/>
               </w:rPr>
-              <w:t>0.016 sec</w:t>
-            </w:r>
+              <w:t xml:space="preserve">0.016 </w:t>
+            </w:r>
+            <w:proofErr w:type="spellStart"/>
+            <w:r>
+              <w:rPr>
+                <w:rFonts w:ascii="Times New Roman" w:eastAsia="Times New Roman" w:hAnsi="Times New Roman" w:cs="Times New Roman"/>
+                <w:sz w:val="24"/>
+                <w:szCs w:val="24"/>
+                <w:lang w:eastAsia="es-ES"/>
+              </w:rPr>
+              <w:t>sec</w:t>
+            </w:r>
+            <w:proofErr w:type="spellEnd"/>
           </w:p>
         </w:tc>
       </w:tr>
@@ -6068,6 +6365,7 @@
       </w:pPr>
       <w:r>
         <w:rPr>
+          <w:noProof/>
           <w:lang w:eastAsia="es-ES"/>
         </w:rPr>
         <w:drawing>
@@ -6134,6 +6432,7 @@
       </w:pPr>
       <w:r>
         <w:rPr>
+          <w:noProof/>
           <w:lang w:eastAsia="es-ES"/>
         </w:rPr>
         <w:drawing>
@@ -6181,6 +6480,7 @@
       </w:pPr>
       <w:r>
         <w:rPr>
+          <w:noProof/>
           <w:lang w:eastAsia="es-ES"/>
         </w:rPr>
         <w:drawing>
@@ -6246,6 +6546,7 @@
       </w:pPr>
       <w:r>
         <w:rPr>
+          <w:noProof/>
           <w:lang w:eastAsia="es-ES"/>
         </w:rPr>
         <w:drawing>
@@ -6293,6 +6594,7 @@
       </w:pPr>
       <w:r>
         <w:rPr>
+          <w:noProof/>
           <w:lang w:eastAsia="es-ES"/>
         </w:rPr>
         <w:drawing>
@@ -6346,6 +6648,10 @@
         <w:br/>
       </w:r>
       <w:r>
+        <w:rPr>
+          <w:noProof/>
+          <w:lang w:eastAsia="es-ES"/>
+        </w:rPr>
         <w:drawing>
           <wp:inline distT="0" distB="0" distL="0" distR="0" wp14:anchorId="2C6EDA11" wp14:editId="33B08249">
             <wp:extent cx="5400040" cy="887730"/>
@@ -6385,6 +6691,10 @@
     </w:p>
     <w:p>
       <w:r>
+        <w:rPr>
+          <w:noProof/>
+          <w:lang w:eastAsia="es-ES"/>
+        </w:rPr>
         <w:drawing>
           <wp:inline distT="0" distB="0" distL="0" distR="0" wp14:anchorId="158308A2" wp14:editId="5EEEE7B8">
             <wp:extent cx="3334215" cy="1514686"/>
@@ -6818,13 +7128,23 @@
           <w:szCs w:val="28"/>
         </w:rPr>
       </w:pPr>
+      <w:proofErr w:type="spellStart"/>
       <w:r>
         <w:rPr>
           <w:rFonts w:ascii="Times New Roman" w:hAnsi="Times New Roman" w:cs="Times New Roman"/>
           <w:sz w:val="28"/>
           <w:szCs w:val="28"/>
         </w:rPr>
-        <w:t xml:space="preserve">ChatGPT. (s/f). Chatgpt.com. Recuperado el 11 de noviembre de 2024, de </w:t>
+        <w:t>ChatGPT</w:t>
+      </w:r>
+      <w:proofErr w:type="spellEnd"/>
+      <w:r>
+        <w:rPr>
+          <w:rFonts w:ascii="Times New Roman" w:hAnsi="Times New Roman" w:cs="Times New Roman"/>
+          <w:sz w:val="28"/>
+          <w:szCs w:val="28"/>
+        </w:rPr>
+        <w:t xml:space="preserve">. (s/f). Chatgpt.com. Recuperado el 11 de noviembre de 2024, de </w:t>
       </w:r>
       <w:hyperlink r:id="rId60" w:history="1">
         <w:r>
@@ -6855,13 +7175,59 @@
           <w:szCs w:val="28"/>
         </w:rPr>
       </w:pPr>
+      <w:proofErr w:type="spellStart"/>
       <w:r>
         <w:rPr>
           <w:rFonts w:ascii="Times New Roman" w:hAnsi="Times New Roman" w:cs="Times New Roman"/>
           <w:sz w:val="28"/>
           <w:szCs w:val="28"/>
         </w:rPr>
-        <w:t xml:space="preserve">Marquez, C. R. (2015, julio 28). [Manual] Sentencias básicas en MySQL. Brandominus. </w:t>
+        <w:t>Marquez</w:t>
+      </w:r>
+      <w:proofErr w:type="spellEnd"/>
+      <w:r>
+        <w:rPr>
+          <w:rFonts w:ascii="Times New Roman" w:hAnsi="Times New Roman" w:cs="Times New Roman"/>
+          <w:sz w:val="28"/>
+          <w:szCs w:val="28"/>
+        </w:rPr>
+        <w:t xml:space="preserve">, C. R. (2015, julio 28). [Manual] Sentencias básicas en </w:t>
+      </w:r>
+      <w:proofErr w:type="spellStart"/>
+      <w:r>
+        <w:rPr>
+          <w:rFonts w:ascii="Times New Roman" w:hAnsi="Times New Roman" w:cs="Times New Roman"/>
+          <w:sz w:val="28"/>
+          <w:szCs w:val="28"/>
+        </w:rPr>
+        <w:t>MySQL</w:t>
+      </w:r>
+      <w:proofErr w:type="spellEnd"/>
+      <w:r>
+        <w:rPr>
+          <w:rFonts w:ascii="Times New Roman" w:hAnsi="Times New Roman" w:cs="Times New Roman"/>
+          <w:sz w:val="28"/>
+          <w:szCs w:val="28"/>
+        </w:rPr>
+        <w:t xml:space="preserve">. </w:t>
+      </w:r>
+      <w:proofErr w:type="spellStart"/>
+      <w:r>
+        <w:rPr>
+          <w:rFonts w:ascii="Times New Roman" w:hAnsi="Times New Roman" w:cs="Times New Roman"/>
+          <w:sz w:val="28"/>
+          <w:szCs w:val="28"/>
+        </w:rPr>
+        <w:t>Brandominus</w:t>
+      </w:r>
+      <w:proofErr w:type="spellEnd"/>
+      <w:r>
+        <w:rPr>
+          <w:rFonts w:ascii="Times New Roman" w:hAnsi="Times New Roman" w:cs="Times New Roman"/>
+          <w:sz w:val="28"/>
+          <w:szCs w:val="28"/>
+        </w:rPr>
+        <w:t xml:space="preserve">. </w:t>
       </w:r>
       <w:hyperlink r:id="rId61" w:history="1">
         <w:r>
@@ -6898,7 +7264,25 @@
           <w:sz w:val="28"/>
           <w:szCs w:val="28"/>
         </w:rPr>
-        <w:t xml:space="preserve">W3Schools online web tutorials. (s/f). W3schools.com. Recuperado el 11 de noviembre de 2024, de </w:t>
+        <w:t xml:space="preserve">W3Schools online web </w:t>
+      </w:r>
+      <w:proofErr w:type="spellStart"/>
+      <w:r>
+        <w:rPr>
+          <w:rFonts w:ascii="Times New Roman" w:hAnsi="Times New Roman" w:cs="Times New Roman"/>
+          <w:sz w:val="28"/>
+          <w:szCs w:val="28"/>
+        </w:rPr>
+        <w:t>tutorials</w:t>
+      </w:r>
+      <w:proofErr w:type="spellEnd"/>
+      <w:r>
+        <w:rPr>
+          <w:rFonts w:ascii="Times New Roman" w:hAnsi="Times New Roman" w:cs="Times New Roman"/>
+          <w:sz w:val="28"/>
+          <w:szCs w:val="28"/>
+        </w:rPr>
+        <w:t xml:space="preserve">. (s/f). W3schools.com. Recuperado el 11 de noviembre de 2024, de </w:t>
       </w:r>
       <w:hyperlink r:id="rId62" w:history="1">
         <w:r>
@@ -9450,7 +9834,7 @@
 </file>
 
 <file path=customXml/itemProps2.xml><?xml version="1.0" encoding="utf-8"?>
-<ds:datastoreItem xmlns:ds="http://schemas.openxmlformats.org/officeDocument/2006/customXml" ds:itemID="{55ACE2FF-DA63-45E7-9DA7-BCD21A5F0646}">
+<ds:datastoreItem xmlns:ds="http://schemas.openxmlformats.org/officeDocument/2006/customXml" ds:itemID="{14E51FCD-7BEE-4E9F-B00F-80C7D0FE23CD}">
   <ds:schemaRefs>
     <ds:schemaRef ds:uri="http://schemas.openxmlformats.org/officeDocument/2006/bibliography"/>
   </ds:schemaRefs>

</xml_diff>